<commit_message>
Continued more of my Project 2 report
</commit_message>
<xml_diff>
--- a/Final Year Project/Project-2-Report-Eric-Butler-(20094078)-Computer Science-Automotive-and-Automation.docx
+++ b/Final Year Project/Project-2-Report-Eric-Butler-(20094078)-Computer Science-Automotive-and-Automation.docx
@@ -4610,13 +4610,7 @@
         <w:rPr>
           <w:color w:val="auto"/>
         </w:rPr>
-        <w:t xml:space="preserve"> 2 - </w:t>
-      </w:r>
-      <w:r>
-        <w:rPr>
-          <w:color w:val="auto"/>
-        </w:rPr>
-        <w:t>Development</w:t>
+        <w:t xml:space="preserve"> 2 - Development</w:t>
       </w:r>
     </w:p>
     <w:p>
@@ -4654,23 +4648,98 @@
         <w:t xml:space="preserve"> talk about the development process of the project, what I decided</w:t>
       </w:r>
       <w:r>
-        <w:t xml:space="preserve"> to continue with for in relation to the research done and concepts tested. Some of the concepts that may have been part of my research did not go through to development due to complexity and time not facilitating. What I decided was to ensure my core foundation of my project (Detecting an incorrect turn on a lane) </w:t>
+        <w:t xml:space="preserve"> to continue with in relation to the research done and concepts tested. Some of the concepts that may have been part of my research did not go through to development due to complexity and time not facilitating. What I decided was to ensure my core foundation of my project (Detecting an incorrect turn on a lane)</w:t>
+      </w:r>
+      <w:r>
+        <w:t xml:space="preserve"> is</w:t>
+      </w:r>
+      <w:r>
+        <w:t xml:space="preserve"> achieved</w:t>
+      </w:r>
+      <w:r>
+        <w:t xml:space="preserve">. Only when this core functionality </w:t>
       </w:r>
       <w:proofErr w:type="gramStart"/>
       <w:r>
-        <w:t>was achieved</w:t>
+        <w:t>is</w:t>
+      </w:r>
+      <w:r>
+        <w:t xml:space="preserve"> created</w:t>
       </w:r>
       <w:proofErr w:type="gramEnd"/>
       <w:r>
-        <w:t xml:space="preserve">. Only when this core functionality </w:t>
+        <w:t>, I would move onto adding some more complexity / additions in order to flesh out the project.</w:t>
+      </w:r>
+      <w:r>
+        <w:br/>
+        <w:t xml:space="preserve"> My main goal for creating this simulation with my core foundation is to ensure we stand by our question we continue to ask which is “How we can make junctions and possibly roundabouts safer”. As this is a Car2X </w:t>
       </w:r>
       <w:proofErr w:type="gramStart"/>
       <w:r>
-        <w:t>was created</w:t>
+        <w:t>simulation</w:t>
       </w:r>
       <w:proofErr w:type="gramEnd"/>
       <w:r>
-        <w:t>, I would move onto adding some more complexity / additions in order to flesh out the project.</w:t>
+        <w:t xml:space="preserve"> I felt it was import to map out what interfaces, functions as well as data structures and algorithms I would need to achieve this. I have decided that I will use CAM (Cooperative Awareness Message) Messages with both Car nodes as well as Road Side Unit nodes that I will have act as Car2X sensors. This will allow us to keep track of a vehicles position as well as different things such as the speed, wheel angle, </w:t>
+      </w:r>
+      <w:proofErr w:type="gramStart"/>
+      <w:r>
+        <w:t>distance</w:t>
+      </w:r>
+      <w:proofErr w:type="gramEnd"/>
+      <w:r>
+        <w:t xml:space="preserve"> t</w:t>
+      </w:r>
+      <w:r>
+        <w:t xml:space="preserve">o other Car2X objects. I will also delve into SPAT (Signal Phase and Timing) messages as these will allow us to create arrays of different lanes with </w:t>
+      </w:r>
+      <w:proofErr w:type="gramStart"/>
+      <w:r>
+        <w:t>IDs which</w:t>
+      </w:r>
+      <w:proofErr w:type="gramEnd"/>
+      <w:r>
+        <w:t xml:space="preserve"> will be used in conjunction with the CAM messages in order to check if a car is within the lane that the incorrect turn will be performed. More explanation below.</w:t>
+      </w:r>
+      <w:r>
+        <w:t xml:space="preserve"> </w:t>
+      </w:r>
+    </w:p>
+    <w:p>
+      <w:r>
+        <w:t xml:space="preserve"> My frontend design will be straightforward with a scenario design similar to shown above in the research section with the </w:t>
+      </w:r>
+      <w:proofErr w:type="spellStart"/>
+      <w:r>
+        <w:t>CANoe</w:t>
+      </w:r>
+      <w:proofErr w:type="spellEnd"/>
+      <w:r>
+        <w:t xml:space="preserve"> overhead mappin</w:t>
+      </w:r>
+      <w:r>
+        <w:t xml:space="preserve">g with defined routes specified. The cars will travel down their respective </w:t>
+      </w:r>
+      <w:r>
+        <w:t>routes</w:t>
+      </w:r>
+      <w:r>
+        <w:t xml:space="preserve"> while </w:t>
+      </w:r>
+      <w:r>
+        <w:t>message will be sent to the console to show current status of the CAM and SPAT messages</w:t>
+      </w:r>
+      <w:r>
+        <w:t xml:space="preserve"> as well as </w:t>
+      </w:r>
+      <w:r>
+        <w:t>a panel containing LEDs and</w:t>
+      </w:r>
+      <w:r>
+        <w:t xml:space="preserve"> Traffic Light bitmaps will change states (blinking for LED or Colour for Traffic Light) depending on where the car is positioned at that time.</w:t>
+      </w:r>
+      <w:r>
+        <w:t xml:space="preserve"> The bitmap for the Traffic Light will need to be created and so I will explain my process of this in my interface section below.</w:t>
       </w:r>
     </w:p>
     <w:p>
@@ -4685,6 +4754,7 @@
         <w:rPr>
           <w:color w:val="auto"/>
         </w:rPr>
+        <w:lastRenderedPageBreak/>
         <w:t>System Architecture</w:t>
       </w:r>
     </w:p>
@@ -4704,9 +4774,9 @@
           <w:lang w:val="en-GB" w:eastAsia="en-GB"/>
         </w:rPr>
         <w:drawing>
-          <wp:inline distT="0" distB="0" distL="0" distR="0" wp14:anchorId="3AC8D7E7" wp14:editId="385EAFA4">
-            <wp:extent cx="2848708" cy="3316652"/>
-            <wp:effectExtent l="0" t="0" r="8890" b="0"/>
+          <wp:inline distT="0" distB="0" distL="0" distR="0" wp14:anchorId="3AC8D7E7" wp14:editId="174754B5">
+            <wp:extent cx="3219443" cy="3748284"/>
+            <wp:effectExtent l="0" t="0" r="635" b="5080"/>
             <wp:docPr id="19" name="Picture 19" descr="C:\Users\slluser\Documents\GitHub\FYP-Public\Final Year Project\UML Diagram FYP.png"/>
             <wp:cNvGraphicFramePr>
               <a:graphicFrameLocks xmlns:a="http://schemas.openxmlformats.org/drawingml/2006/main" noChangeAspect="1"/>
@@ -4736,7 +4806,7 @@
                   <pic:spPr bwMode="auto">
                     <a:xfrm>
                       <a:off x="0" y="0"/>
-                      <a:ext cx="2864097" cy="3334568"/>
+                      <a:ext cx="3249258" cy="3782996"/>
                     </a:xfrm>
                     <a:prstGeom prst="rect">
                       <a:avLst/>
@@ -4753,6 +4823,321 @@
         </w:drawing>
       </w:r>
     </w:p>
+    <w:p/>
+    <w:p>
+      <w:r>
+        <w:t xml:space="preserve">Above is general outline of my architecture that </w:t>
+      </w:r>
+      <w:r>
+        <w:t xml:space="preserve">follows my idea of how I will develop my concepts for this simulation. </w:t>
+      </w:r>
+      <w:r>
+        <w:t xml:space="preserve">Reference screenshots </w:t>
+      </w:r>
+      <w:proofErr w:type="gramStart"/>
+      <w:r>
+        <w:t>are shown</w:t>
+      </w:r>
+      <w:proofErr w:type="gramEnd"/>
+      <w:r>
+        <w:t xml:space="preserve"> </w:t>
+      </w:r>
+      <w:r>
+        <w:t xml:space="preserve">for visual purposes. Both my scenario simulation, which will be our mapping and outline of our Car2x messages and my traffic light system, will be split into two sections as I felt coding them separately </w:t>
+      </w:r>
+      <w:r>
+        <w:t>was best fitting for this</w:t>
+      </w:r>
+      <w:r>
+        <w:t xml:space="preserve"> simulation due to them not being fully related to each other until you call the traffic light wherever required. Each section will work as follows:</w:t>
+      </w:r>
+    </w:p>
+    <w:p/>
+    <w:p>
+      <w:pPr>
+        <w:jc w:val="center"/>
+      </w:pPr>
+      <w:r>
+        <w:t>Car2x Simulation Scenario</w:t>
+      </w:r>
+    </w:p>
+    <w:p>
+      <w:r>
+        <w:drawing>
+          <wp:inline distT="0" distB="0" distL="0" distR="0" wp14:anchorId="4055ECCB" wp14:editId="631C4F3C">
+            <wp:extent cx="5731510" cy="1826260"/>
+            <wp:effectExtent l="0" t="0" r="2540" b="2540"/>
+            <wp:docPr id="18" name="Picture 18"/>
+            <wp:cNvGraphicFramePr>
+              <a:graphicFrameLocks xmlns:a="http://schemas.openxmlformats.org/drawingml/2006/main" noChangeAspect="1"/>
+            </wp:cNvGraphicFramePr>
+            <a:graphic xmlns:a="http://schemas.openxmlformats.org/drawingml/2006/main">
+              <a:graphicData uri="http://schemas.openxmlformats.org/drawingml/2006/picture">
+                <pic:pic xmlns:pic="http://schemas.openxmlformats.org/drawingml/2006/picture">
+                  <pic:nvPicPr>
+                    <pic:cNvPr id="1" name=""/>
+                    <pic:cNvPicPr/>
+                  </pic:nvPicPr>
+                  <pic:blipFill>
+                    <a:blip r:embed="rId24"/>
+                    <a:stretch>
+                      <a:fillRect/>
+                    </a:stretch>
+                  </pic:blipFill>
+                  <pic:spPr>
+                    <a:xfrm>
+                      <a:off x="0" y="0"/>
+                      <a:ext cx="5731510" cy="1826260"/>
+                    </a:xfrm>
+                    <a:prstGeom prst="rect">
+                      <a:avLst/>
+                    </a:prstGeom>
+                  </pic:spPr>
+                </pic:pic>
+              </a:graphicData>
+            </a:graphic>
+          </wp:inline>
+        </w:drawing>
+      </w:r>
+    </w:p>
+    <w:p>
+      <w:pPr>
+        <w:jc w:val="center"/>
+      </w:pPr>
+      <w:r>
+        <w:t xml:space="preserve">CAPL code: for my Car2x </w:t>
+      </w:r>
+      <w:r>
+        <w:t xml:space="preserve">Scenario </w:t>
+      </w:r>
+      <w:proofErr w:type="gramStart"/>
+      <w:r>
+        <w:t>I’ve</w:t>
+      </w:r>
+      <w:proofErr w:type="gramEnd"/>
+      <w:r>
+        <w:t xml:space="preserve"> briefly outlined the main messages and functions that will exist within the code. This includes, the </w:t>
+      </w:r>
+      <w:proofErr w:type="gramStart"/>
+      <w:r>
+        <w:t>‘carSpeed’ which</w:t>
+      </w:r>
+      <w:proofErr w:type="gramEnd"/>
+      <w:r>
+        <w:t xml:space="preserve"> will be defined as a ‘Long’ variable and tracks the </w:t>
+      </w:r>
+      <w:r>
+        <w:lastRenderedPageBreak/>
+        <w:t xml:space="preserve">current speed of the vehicle. The </w:t>
+      </w:r>
+      <w:r>
+        <w:t>‘</w:t>
+      </w:r>
+      <w:proofErr w:type="spellStart"/>
+      <w:r>
+        <w:t>carSteerAngle</w:t>
+      </w:r>
+      <w:proofErr w:type="spellEnd"/>
+      <w:r>
+        <w:t>’, which</w:t>
+      </w:r>
+      <w:r>
+        <w:t xml:space="preserve"> will be defined as an ‘Int’ and will track the value at which the steering wheel is being turned. The </w:t>
+      </w:r>
+      <w:r>
+        <w:t>‘</w:t>
+      </w:r>
+      <w:proofErr w:type="spellStart"/>
+      <w:r>
+        <w:t>distanceToCam</w:t>
+      </w:r>
+      <w:proofErr w:type="spellEnd"/>
+      <w:r>
+        <w:t>’, which</w:t>
+      </w:r>
+      <w:r>
+        <w:t xml:space="preserve"> will be defined as a ‘Double’ and will be our value for tracking the cars distance to either other vehicles or our main RSUs needed for performing our lane tasks. The ‘isAppraochingJunction()’ defined as a ‘function’ which will hold the cars position and track the cars position and whether it is approaching a junction in which we have stored in an array. These function names are subject to change as of the time of me doing the architecture diagram but I will specify this below in the interface section where the code will be explained in more detail if required.</w:t>
+      </w:r>
+      <w:r>
+        <w:t xml:space="preserve"> Lastly the ‘isTurningAllowed’ defined as a ‘function’ will take the lane ID, check the rules based on code if the car is allowed to turn at that given ID and if it is deemed NOT allowed then specific states of the bitmaps will change to act as an alert to the driver.</w:t>
+      </w:r>
+      <w:r>
+        <w:br/>
+      </w:r>
+      <w:r>
+        <w:br/>
+      </w:r>
+      <w:r>
+        <w:drawing>
+          <wp:inline distT="0" distB="0" distL="0" distR="0" wp14:anchorId="7F92D013" wp14:editId="689EC338">
+            <wp:extent cx="4420860" cy="1921943"/>
+            <wp:effectExtent l="0" t="0" r="0" b="2540"/>
+            <wp:docPr id="21" name="Picture 21"/>
+            <wp:cNvGraphicFramePr>
+              <a:graphicFrameLocks xmlns:a="http://schemas.openxmlformats.org/drawingml/2006/main" noChangeAspect="1"/>
+            </wp:cNvGraphicFramePr>
+            <a:graphic xmlns:a="http://schemas.openxmlformats.org/drawingml/2006/main">
+              <a:graphicData uri="http://schemas.openxmlformats.org/drawingml/2006/picture">
+                <pic:pic xmlns:pic="http://schemas.openxmlformats.org/drawingml/2006/picture">
+                  <pic:nvPicPr>
+                    <pic:cNvPr id="1" name=""/>
+                    <pic:cNvPicPr/>
+                  </pic:nvPicPr>
+                  <pic:blipFill>
+                    <a:blip r:embed="rId25"/>
+                    <a:stretch>
+                      <a:fillRect/>
+                    </a:stretch>
+                  </pic:blipFill>
+                  <pic:spPr>
+                    <a:xfrm>
+                      <a:off x="0" y="0"/>
+                      <a:ext cx="4427208" cy="1924703"/>
+                    </a:xfrm>
+                    <a:prstGeom prst="rect">
+                      <a:avLst/>
+                    </a:prstGeom>
+                  </pic:spPr>
+                </pic:pic>
+              </a:graphicData>
+            </a:graphic>
+          </wp:inline>
+        </w:drawing>
+      </w:r>
+    </w:p>
+    <w:p>
+      <w:r>
+        <w:t>Above is the main CAM messages I will be lo</w:t>
+      </w:r>
+      <w:r>
+        <w:t xml:space="preserve">oking at to monitor. These </w:t>
+      </w:r>
+      <w:proofErr w:type="gramStart"/>
+      <w:r>
+        <w:t>include:</w:t>
+      </w:r>
+      <w:proofErr w:type="gramEnd"/>
+      <w:r>
+        <w:t xml:space="preserve"> A time stamp which measures in ‘Time’ of where the vehicle is at a given time. A Vehicle Type which takes in the ‘</w:t>
+      </w:r>
+      <w:proofErr w:type="spellStart"/>
+      <w:r>
+        <w:t>Int</w:t>
+      </w:r>
+      <w:proofErr w:type="spellEnd"/>
+      <w:r>
+        <w:t xml:space="preserve">’ of the vehicle station type to identify what type of vehicle or node is being processed (In this screenshot an ID of 5 indicates the Vehicle is a passenger car, different IDs indicate different types such as RSUs, busses, motorcycles etc.). A vehicle ID is similar to the type although it is the current ID in my simulation that the different nodes have (Car1 will have id of </w:t>
+      </w:r>
+      <w:proofErr w:type="gramStart"/>
+      <w:r>
+        <w:t>1</w:t>
+      </w:r>
+      <w:proofErr w:type="gramEnd"/>
+      <w:r>
+        <w:t xml:space="preserve">, Car 2 of 2 etc. </w:t>
+      </w:r>
+      <w:proofErr w:type="spellStart"/>
+      <w:r>
+        <w:t>wrongTurnRSU</w:t>
+      </w:r>
+      <w:proofErr w:type="spellEnd"/>
+      <w:r>
+        <w:t xml:space="preserve"> will have an ID of 4). This is to ensure no mix-up of messages being displayed across multiple vehicles are the same time. Vehicle speed, which takes in an ‘Int’ and shows the current speed of the vehicle. The longitude of the vehicle, which takes in a ‘Double’ and shows the longitude co-ordinates of the vehicle. The latitude of the vehicle, which also takes in a ‘Double’ and shows the latitude co-ordinates of the vehicle.</w:t>
+      </w:r>
+    </w:p>
+    <w:p>
+      <w:pPr>
+        <w:jc w:val="center"/>
+      </w:pPr>
+      <w:r>
+        <w:drawing>
+          <wp:inline distT="0" distB="0" distL="0" distR="0" wp14:anchorId="7CE69C84" wp14:editId="3214E349">
+            <wp:extent cx="4480927" cy="1972383"/>
+            <wp:effectExtent l="0" t="0" r="0" b="8890"/>
+            <wp:docPr id="22" name="Picture 22"/>
+            <wp:cNvGraphicFramePr>
+              <a:graphicFrameLocks xmlns:a="http://schemas.openxmlformats.org/drawingml/2006/main" noChangeAspect="1"/>
+            </wp:cNvGraphicFramePr>
+            <a:graphic xmlns:a="http://schemas.openxmlformats.org/drawingml/2006/main">
+              <a:graphicData uri="http://schemas.openxmlformats.org/drawingml/2006/picture">
+                <pic:pic xmlns:pic="http://schemas.openxmlformats.org/drawingml/2006/picture">
+                  <pic:nvPicPr>
+                    <pic:cNvPr id="1" name=""/>
+                    <pic:cNvPicPr/>
+                  </pic:nvPicPr>
+                  <pic:blipFill>
+                    <a:blip r:embed="rId26"/>
+                    <a:stretch>
+                      <a:fillRect/>
+                    </a:stretch>
+                  </pic:blipFill>
+                  <pic:spPr>
+                    <a:xfrm>
+                      <a:off x="0" y="0"/>
+                      <a:ext cx="4509550" cy="1984982"/>
+                    </a:xfrm>
+                    <a:prstGeom prst="rect">
+                      <a:avLst/>
+                    </a:prstGeom>
+                  </pic:spPr>
+                </pic:pic>
+              </a:graphicData>
+            </a:graphic>
+          </wp:inline>
+        </w:drawing>
+      </w:r>
+    </w:p>
+    <w:p>
+      <w:r>
+        <w:lastRenderedPageBreak/>
+        <w:t xml:space="preserve">Here is my simulation Setup within </w:t>
+      </w:r>
+      <w:proofErr w:type="spellStart"/>
+      <w:proofErr w:type="gramStart"/>
+      <w:r>
+        <w:t>CANoe</w:t>
+      </w:r>
+      <w:proofErr w:type="spellEnd"/>
+      <w:r>
+        <w:t xml:space="preserve"> which</w:t>
+      </w:r>
+      <w:proofErr w:type="gramEnd"/>
+      <w:r>
+        <w:t xml:space="preserve"> defines what network node configurations will be required for this simulation. Here we have a Car2X Bus defines this specification as a Car2X project similar to the likes of </w:t>
+      </w:r>
+      <w:proofErr w:type="gramStart"/>
+      <w:r>
+        <w:t>an</w:t>
+      </w:r>
+      <w:proofErr w:type="gramEnd"/>
+      <w:r>
+        <w:t xml:space="preserve"> JavaFX project in IntelliJ or Mobile Development in Android Studio. Attached to this Bus is four </w:t>
+      </w:r>
+      <w:proofErr w:type="gramStart"/>
+      <w:r>
+        <w:t xml:space="preserve">ECUs which include Car1, Car2, </w:t>
+      </w:r>
+      <w:proofErr w:type="spellStart"/>
+      <w:r>
+        <w:t>OneWayRSU</w:t>
+      </w:r>
+      <w:proofErr w:type="spellEnd"/>
+      <w:r>
+        <w:t xml:space="preserve"> as well as </w:t>
+      </w:r>
+      <w:proofErr w:type="spellStart"/>
+      <w:r>
+        <w:t>WrongTurnRSU</w:t>
+      </w:r>
+      <w:proofErr w:type="spellEnd"/>
+      <w:proofErr w:type="gramEnd"/>
+      <w:r>
+        <w:t xml:space="preserve"> and all these will hold CAPL code in relation to the rules needed for all these ECUs.</w:t>
+      </w:r>
+      <w:bookmarkStart w:id="0" w:name="_GoBack"/>
+      <w:bookmarkEnd w:id="0"/>
+    </w:p>
+    <w:p/>
     <w:p>
       <w:pPr>
         <w:pStyle w:val="Heading1"/>
@@ -4813,7 +5198,6 @@
         <w:rPr>
           <w:color w:val="auto"/>
         </w:rPr>
-        <w:lastRenderedPageBreak/>
         <w:t>Sub System 2 Design</w:t>
       </w:r>
     </w:p>
@@ -4915,7 +5299,6 @@
           <w:color w:val="auto"/>
         </w:rPr>
       </w:pPr>
-      <w:bookmarkStart w:id="0" w:name="_GoBack"/>
       <w:r>
         <w:rPr>
           <w:color w:val="auto"/>
@@ -4923,7 +5306,6 @@
         <w:t>System Packaging</w:t>
       </w:r>
     </w:p>
-    <w:bookmarkEnd w:id="0"/>
     <w:p/>
     <w:p/>
     <w:p/>
@@ -4988,23 +5370,7 @@
           <w:i/>
           <w:iCs/>
         </w:rPr>
-        <w:t xml:space="preserve">Vector </w:t>
-      </w:r>
-      <w:proofErr w:type="spellStart"/>
-      <w:r>
-        <w:rPr>
-          <w:i/>
-          <w:iCs/>
-        </w:rPr>
-        <w:t>CANoe</w:t>
-      </w:r>
-      <w:proofErr w:type="spellEnd"/>
-      <w:r>
-        <w:rPr>
-          <w:i/>
-          <w:iCs/>
-        </w:rPr>
-        <w:t xml:space="preserve"> Car2x</w:t>
+        <w:t>Vector CANoe Car2x</w:t>
       </w:r>
       <w:r>
         <w:t xml:space="preserve">. Available at: https://cdn.vector.com/cms/content/products/canoe/_car2x/Docs/CANoe_Car2x_Product_Information_EN.pdf (Accessed: </w:t>
@@ -5066,6 +5432,7 @@
         <w:jc w:val="center"/>
       </w:pPr>
       <w:r>
+        <w:lastRenderedPageBreak/>
         <w:t xml:space="preserve">Mobileye (no date) </w:t>
       </w:r>
       <w:r>
@@ -5101,36 +5468,15 @@
         <w:ind w:left="567" w:hanging="567"/>
         <w:jc w:val="center"/>
       </w:pPr>
-      <w:proofErr w:type="spellStart"/>
-      <w:r>
-        <w:t>JSFiddle</w:t>
-      </w:r>
-      <w:proofErr w:type="spellEnd"/>
-      <w:r>
-        <w:t xml:space="preserve"> (no date) </w:t>
+      <w:r>
+        <w:t xml:space="preserve">JSFiddle (no date) </w:t>
       </w:r>
       <w:r>
         <w:rPr>
           <w:i/>
           <w:iCs/>
         </w:rPr>
-        <w:t xml:space="preserve">HERE </w:t>
-      </w:r>
-      <w:proofErr w:type="spellStart"/>
-      <w:r>
-        <w:rPr>
-          <w:i/>
-          <w:iCs/>
-        </w:rPr>
-        <w:t>JSFiddle</w:t>
-      </w:r>
-      <w:proofErr w:type="spellEnd"/>
-      <w:r>
-        <w:rPr>
-          <w:i/>
-          <w:iCs/>
-        </w:rPr>
-        <w:t xml:space="preserve"> Tilted Map</w:t>
+        <w:t>HERE JSFiddle Tilted Map</w:t>
       </w:r>
       <w:r>
         <w:t>. Available at: https://jsfiddle.net/gh/get/jquery/2.1.0/heremaps/maps-api-for-javascript-examples/tree/master/tilted-map-bounds (Accessed: 18 September 2023).</w:t>
@@ -5161,7 +5507,28 @@
           <w:i/>
           <w:iCs/>
         </w:rPr>
-        <w:t>Link to ER Diagram for project outline</w:t>
+        <w:t xml:space="preserve">Link to </w:t>
+      </w:r>
+      <w:r>
+        <w:rPr>
+          <w:i/>
+          <w:iCs/>
+        </w:rPr>
+        <w:t>UML</w:t>
+      </w:r>
+      <w:r>
+        <w:rPr>
+          <w:i/>
+          <w:iCs/>
+        </w:rPr>
+        <w:t xml:space="preserve"> Diagram for </w:t>
+      </w:r>
+      <w:r>
+        <w:rPr>
+          <w:i/>
+          <w:iCs/>
+        </w:rPr>
+        <w:t>architecture diagram</w:t>
       </w:r>
     </w:p>
     <w:p>
@@ -5173,25 +5540,9 @@
           <w:iCs/>
         </w:rPr>
       </w:pPr>
-      <w:hyperlink r:id="rId24" w:history="1">
-        <w:r>
-          <w:rPr>
-            <w:rStyle w:val="Hyperlink"/>
-            <w:iCs/>
-          </w:rPr>
-          <w:t>https://lucid.app/lucidchart/4acaa430-3c8f-4509-90dc-c03c746b75ed/edit?invitationId=inv_155ff20a-2b06-4e57-b7d8-4210253afb2e&amp;page=0_0#</w:t>
-        </w:r>
-      </w:hyperlink>
-    </w:p>
-    <w:p>
-      <w:pPr>
-        <w:pStyle w:val="ListParagraph"/>
-        <w:ind w:left="1080"/>
-        <w:jc w:val="center"/>
-        <w:rPr>
-          <w:iCs/>
-        </w:rPr>
-      </w:pPr>
+      <w:r>
+        <w:t>https://lucid.app/lucidchart/1a8ad5d6-290e-4928-bd35-ba4db8e5394d/edit?from_internal=true</w:t>
+      </w:r>
     </w:p>
     <w:p>
       <w:pPr>
@@ -7796,7 +8147,7 @@
 </file>
 
 <file path=customXml/itemProps1.xml><?xml version="1.0" encoding="utf-8"?>
-<ds:datastoreItem xmlns:ds="http://schemas.openxmlformats.org/officeDocument/2006/customXml" ds:itemID="{9CDF85F9-E167-470E-AE07-F041AA1BA590}">
+<ds:datastoreItem xmlns:ds="http://schemas.openxmlformats.org/officeDocument/2006/customXml" ds:itemID="{063C2FB5-1F5E-4ED9-8C9C-AC2D321F1B28}">
   <ds:schemaRefs>
     <ds:schemaRef ds:uri="http://schemas.openxmlformats.org/officeDocument/2006/bibliography"/>
   </ds:schemaRefs>

</xml_diff>

<commit_message>
Continued report, System Architecture section done, need to refine intro as well as added more headings if needed
</commit_message>
<xml_diff>
--- a/Final Year Project/Project-2-Report-Eric-Butler-(20094078)-Computer Science-Automotive-and-Automation.docx
+++ b/Final Year Project/Project-2-Report-Eric-Butler-(20094078)-Computer Science-Automotive-and-Automation.docx
@@ -4637,6 +4637,7 @@
         <w:t>Introduction</w:t>
       </w:r>
     </w:p>
+    <w:p/>
     <w:p>
       <w:r>
         <w:t>I will</w:t>
@@ -4659,45 +4660,40 @@
       <w:r>
         <w:t xml:space="preserve">. Only when this core functionality </w:t>
       </w:r>
-      <w:proofErr w:type="gramStart"/>
       <w:r>
         <w:t>is</w:t>
       </w:r>
       <w:r>
-        <w:t xml:space="preserve"> created</w:t>
-      </w:r>
-      <w:proofErr w:type="gramEnd"/>
-      <w:r>
-        <w:t>, I would move onto adding some more complexity / additions in order to flesh out the project.</w:t>
+        <w:t xml:space="preserve"> created, I would move onto adding some more complexity / additions in order to flesh out the project.</w:t>
       </w:r>
       <w:r>
         <w:br/>
         <w:t xml:space="preserve"> My main goal for creating this simulation with my core foundation is to ensure we stand by our question we continue to ask which is “How we can make junctions and possibly roundabouts safer”. As this is a Car2X </w:t>
       </w:r>
-      <w:proofErr w:type="gramStart"/>
-      <w:r>
-        <w:t>simulation</w:t>
-      </w:r>
-      <w:proofErr w:type="gramEnd"/>
+      <w:r>
+        <w:t>simulation,</w:t>
+      </w:r>
       <w:r>
         <w:t xml:space="preserve"> I felt it was import to map out what interfaces, functions as well as data structures and algorithms I would need to achieve this. I have decided that I will use CAM (Cooperative Awareness Message) Messages with both Car nodes as well as Road Side Unit nodes that I will have act as Car2X sensors. This will allow us to keep track of a vehicles position as well as different things such as the speed, wheel angle, </w:t>
       </w:r>
-      <w:proofErr w:type="gramStart"/>
-      <w:r>
-        <w:t>distance</w:t>
-      </w:r>
-      <w:proofErr w:type="gramEnd"/>
+      <w:r>
+        <w:t>and distance</w:t>
+      </w:r>
       <w:r>
         <w:t xml:space="preserve"> t</w:t>
       </w:r>
       <w:r>
-        <w:t xml:space="preserve">o other Car2X objects. I will also delve into SPAT (Signal Phase and Timing) messages as these will allow us to create arrays of different lanes with </w:t>
-      </w:r>
-      <w:proofErr w:type="gramStart"/>
-      <w:r>
-        <w:t>IDs which</w:t>
-      </w:r>
-      <w:proofErr w:type="gramEnd"/>
+        <w:t xml:space="preserve">o other Car2X objects. I will also delve into SPAT (Signal Phase and Timing) </w:t>
+      </w:r>
+      <w:r>
+        <w:t>messages,</w:t>
+      </w:r>
+      <w:r>
+        <w:t xml:space="preserve"> as these will allow us to create arrays of different lanes with </w:t>
+      </w:r>
+      <w:r>
+        <w:t>IDs, which</w:t>
+      </w:r>
       <w:r>
         <w:t xml:space="preserve"> will be used in conjunction with the CAM messages in order to check if a car is within the lane that the incorrect turn will be performed. More explanation below.</w:t>
       </w:r>
@@ -4707,15 +4703,7 @@
     </w:p>
     <w:p>
       <w:r>
-        <w:t xml:space="preserve"> My frontend design will be straightforward with a scenario design similar to shown above in the research section with the </w:t>
-      </w:r>
-      <w:proofErr w:type="spellStart"/>
-      <w:r>
-        <w:t>CANoe</w:t>
-      </w:r>
-      <w:proofErr w:type="spellEnd"/>
-      <w:r>
-        <w:t xml:space="preserve"> overhead mappin</w:t>
+        <w:t xml:space="preserve"> My frontend design will be straightforward with a scenario design similar to shown above in the research section with the CANoe overhead mappin</w:t>
       </w:r>
       <w:r>
         <w:t xml:space="preserve">g with defined routes specified. The cars will travel down their respective </w:t>
@@ -4832,15 +4820,7 @@
         <w:t xml:space="preserve">follows my idea of how I will develop my concepts for this simulation. </w:t>
       </w:r>
       <w:r>
-        <w:t xml:space="preserve">Reference screenshots </w:t>
-      </w:r>
-      <w:proofErr w:type="gramStart"/>
-      <w:r>
-        <w:t>are shown</w:t>
-      </w:r>
-      <w:proofErr w:type="gramEnd"/>
-      <w:r>
-        <w:t xml:space="preserve"> </w:t>
+        <w:t xml:space="preserve">Reference screenshots are shown </w:t>
       </w:r>
       <w:r>
         <w:t xml:space="preserve">for visual purposes. Both my scenario simulation, which will be our mapping and outline of our Car2x messages and my traffic light system, will be split into two sections as I felt coding them separately </w:t>
@@ -4855,6 +4835,7 @@
     <w:p/>
     <w:p>
       <w:pPr>
+        <w:pStyle w:val="Subtitle"/>
         <w:jc w:val="center"/>
       </w:pPr>
       <w:r>
@@ -4862,12 +4843,15 @@
       </w:r>
     </w:p>
     <w:p>
+      <w:pPr>
+        <w:jc w:val="center"/>
+      </w:pPr>
       <w:r>
         <w:drawing>
-          <wp:inline distT="0" distB="0" distL="0" distR="0" wp14:anchorId="4055ECCB" wp14:editId="631C4F3C">
-            <wp:extent cx="5731510" cy="1826260"/>
-            <wp:effectExtent l="0" t="0" r="2540" b="2540"/>
-            <wp:docPr id="18" name="Picture 18"/>
+          <wp:inline distT="0" distB="0" distL="0" distR="0" wp14:anchorId="4295FE4F" wp14:editId="6909D0B0">
+            <wp:extent cx="4975782" cy="2176423"/>
+            <wp:effectExtent l="0" t="0" r="0" b="0"/>
+            <wp:docPr id="25" name="Picture 25"/>
             <wp:cNvGraphicFramePr>
               <a:graphicFrameLocks xmlns:a="http://schemas.openxmlformats.org/drawingml/2006/main" noChangeAspect="1"/>
             </wp:cNvGraphicFramePr>
@@ -4887,7 +4871,7 @@
                   <pic:spPr>
                     <a:xfrm>
                       <a:off x="0" y="0"/>
-                      <a:ext cx="5731510" cy="1826260"/>
+                      <a:ext cx="5020444" cy="2195958"/>
                     </a:xfrm>
                     <a:prstGeom prst="rect">
                       <a:avLst/>
@@ -4900,60 +4884,46 @@
         </w:drawing>
       </w:r>
     </w:p>
+    <w:p/>
     <w:p>
       <w:pPr>
         <w:jc w:val="center"/>
       </w:pPr>
       <w:r>
+        <w:lastRenderedPageBreak/>
         <w:t xml:space="preserve">CAPL code: for my Car2x </w:t>
       </w:r>
       <w:r>
         <w:t xml:space="preserve">Scenario </w:t>
       </w:r>
-      <w:proofErr w:type="gramStart"/>
-      <w:r>
-        <w:t>I’ve</w:t>
-      </w:r>
-      <w:proofErr w:type="gramEnd"/>
+      <w:r>
+        <w:t>I have</w:t>
+      </w:r>
       <w:r>
         <w:t xml:space="preserve"> briefly outlined the main messages and functions that will exist within the code. This includes, the </w:t>
       </w:r>
-      <w:proofErr w:type="gramStart"/>
-      <w:r>
-        <w:t>‘carSpeed’ which</w:t>
-      </w:r>
-      <w:proofErr w:type="gramEnd"/>
-      <w:r>
-        <w:t xml:space="preserve"> will be defined as a ‘Long’ variable and tracks the </w:t>
-      </w:r>
-      <w:r>
-        <w:lastRenderedPageBreak/>
-        <w:t xml:space="preserve">current speed of the vehicle. The </w:t>
-      </w:r>
       <w:r>
         <w:t>‘</w:t>
       </w:r>
       <w:proofErr w:type="spellStart"/>
       <w:r>
-        <w:t>carSteerAngle</w:t>
+        <w:t>carSpeed</w:t>
       </w:r>
       <w:proofErr w:type="spellEnd"/>
       <w:r>
         <w:t>’, which</w:t>
       </w:r>
       <w:r>
+        <w:t xml:space="preserve"> will be defined as a ‘Long’ variable and tracks the current speed of the vehicle. The </w:t>
+      </w:r>
+      <w:r>
+        <w:t>‘carSteerAngle’, which</w:t>
+      </w:r>
+      <w:r>
         <w:t xml:space="preserve"> will be defined as an ‘Int’ and will track the value at which the steering wheel is being turned. The </w:t>
       </w:r>
       <w:r>
-        <w:t>‘</w:t>
-      </w:r>
-      <w:proofErr w:type="spellStart"/>
-      <w:r>
-        <w:t>distanceToCam</w:t>
-      </w:r>
-      <w:proofErr w:type="spellEnd"/>
-      <w:r>
-        <w:t>’, which</w:t>
+        <w:t>‘distanceToCam’, which</w:t>
       </w:r>
       <w:r>
         <w:t xml:space="preserve"> will be defined as a ‘Double’ and will be our value for tracking the cars distance to either other vehicles or our main RSUs needed for performing our lane tasks. The ‘isAppraochingJunction()’ defined as a ‘function’ which will hold the cars position and track the cars position and whether it is approaching a junction in which we have stored in an array. These function names are subject to change as of the time of me doing the architecture diagram but I will specify this below in the interface section where the code will be explained in more detail if required.</w:t>
@@ -5012,37 +4982,35 @@
       <w:r>
         <w:t xml:space="preserve">oking at to monitor. These </w:t>
       </w:r>
-      <w:proofErr w:type="gramStart"/>
-      <w:r>
-        <w:t>include:</w:t>
-      </w:r>
-      <w:proofErr w:type="gramEnd"/>
-      <w:r>
-        <w:t xml:space="preserve"> A time stamp which measures in ‘Time’ of where the vehicle is at a given time. A Vehicle Type which takes in the ‘</w:t>
-      </w:r>
-      <w:proofErr w:type="spellStart"/>
-      <w:r>
-        <w:t>Int</w:t>
-      </w:r>
-      <w:proofErr w:type="spellEnd"/>
-      <w:r>
-        <w:t xml:space="preserve">’ of the vehicle station type to identify what type of vehicle or node is being processed (In this screenshot an ID of 5 indicates the Vehicle is a passenger car, different IDs indicate different types such as RSUs, busses, motorcycles etc.). A vehicle ID is similar to the type although it is the current ID in my simulation that the different nodes have (Car1 will have id of </w:t>
-      </w:r>
-      <w:proofErr w:type="gramStart"/>
-      <w:r>
-        <w:t>1</w:t>
-      </w:r>
-      <w:proofErr w:type="gramEnd"/>
-      <w:r>
-        <w:t xml:space="preserve">, Car 2 of 2 etc. </w:t>
-      </w:r>
-      <w:proofErr w:type="spellStart"/>
-      <w:r>
-        <w:t>wrongTurnRSU</w:t>
-      </w:r>
-      <w:proofErr w:type="spellEnd"/>
-      <w:r>
-        <w:t xml:space="preserve"> will have an ID of 4). This is to ensure no mix-up of messages being displayed across multiple vehicles are the same time. Vehicle speed, which takes in an ‘Int’ and shows the current speed of the vehicle. The longitude of the vehicle, which takes in a ‘Double’ and shows the longitude co-ordinates of the vehicle. The latitude of the vehicle, which also takes in a ‘Double’ and shows the latitude co-ordinates of the vehicle.</w:t>
+      <w:r>
+        <w:t>include</w:t>
+      </w:r>
+      <w:r>
+        <w:t xml:space="preserve"> </w:t>
+      </w:r>
+      <w:r>
+        <w:t>a</w:t>
+      </w:r>
+      <w:r>
+        <w:t xml:space="preserve"> time </w:t>
+      </w:r>
+      <w:r>
+        <w:t>stamp, which</w:t>
+      </w:r>
+      <w:r>
+        <w:t xml:space="preserve"> measures in ‘Time’ of where the vehicle is at a given time. A Vehicle Type which takes in the ‘Int’ of the vehicle station type to identify what type of vehicle or node is being processed (In this screenshot an ID of 5 indicates the Vehicle is a passenger car, different IDs indicate different types such as RSUs, busses, motorcycles etc.). A vehicle ID is similar to the type although it is the current ID in my simulation that the different nodes have (Car1 will have id of </w:t>
+      </w:r>
+      <w:r>
+        <w:t>one</w:t>
+      </w:r>
+      <w:r>
+        <w:t xml:space="preserve">, Car 2 of </w:t>
+      </w:r>
+      <w:r>
+        <w:t>two</w:t>
+      </w:r>
+      <w:r>
+        <w:t xml:space="preserve"> etc. wrongTurnRSU will have an ID of 4). This is to ensure no mix-up of messages being displayed across multiple vehicles are the same time. Vehicle speed, which takes in an ‘Int’ and shows the current speed of the vehicle. The longitude of the vehicle, which takes in a ‘Double’ and shows the longitude co-ordinates of the vehicle. The latitude of the vehicle, which also takes in a ‘Double’ and shows the latitude co-ordinates of the vehicle.</w:t>
       </w:r>
     </w:p>
     <w:p>
@@ -5090,221 +5058,888 @@
     <w:p>
       <w:r>
         <w:lastRenderedPageBreak/>
-        <w:t xml:space="preserve">Here is my simulation Setup within </w:t>
+        <w:t xml:space="preserve">Here is my simulation Setup within CANoe which defines what network node configurations will be required for this simulation. Here we have a Car2X Bus defines this specification as a Car2X project similar to the likes of </w:t>
+      </w:r>
+      <w:r>
+        <w:t>a</w:t>
+      </w:r>
+      <w:r>
+        <w:t xml:space="preserve"> JavaFX project in IntelliJ or Mobile Development in Android Studio. Attached to this Bus is four </w:t>
+      </w:r>
+      <w:r>
+        <w:t>ECUs, which include Car1, Car2, OneWayRSU as well as WrongTurnRSU,</w:t>
+      </w:r>
+      <w:r>
+        <w:t xml:space="preserve"> and all these will hold CAPL code in relation to the rules needed for all these ECUs.</w:t>
+      </w:r>
+      <w:r>
+        <w:t xml:space="preserve"> All ECUs are configured with the same CAPL file.</w:t>
+      </w:r>
+    </w:p>
+    <w:p>
+      <w:pPr>
+        <w:jc w:val="center"/>
+      </w:pPr>
+      <w:r>
+        <w:drawing>
+          <wp:inline distT="0" distB="0" distL="0" distR="0" wp14:anchorId="25458837" wp14:editId="59C9BC79">
+            <wp:extent cx="2010168" cy="2010168"/>
+            <wp:effectExtent l="0" t="0" r="9525" b="9525"/>
+            <wp:docPr id="23" name="Picture 23"/>
+            <wp:cNvGraphicFramePr>
+              <a:graphicFrameLocks xmlns:a="http://schemas.openxmlformats.org/drawingml/2006/main" noChangeAspect="1"/>
+            </wp:cNvGraphicFramePr>
+            <a:graphic xmlns:a="http://schemas.openxmlformats.org/drawingml/2006/main">
+              <a:graphicData uri="http://schemas.openxmlformats.org/drawingml/2006/picture">
+                <pic:pic xmlns:pic="http://schemas.openxmlformats.org/drawingml/2006/picture">
+                  <pic:nvPicPr>
+                    <pic:cNvPr id="1" name=""/>
+                    <pic:cNvPicPr/>
+                  </pic:nvPicPr>
+                  <pic:blipFill>
+                    <a:blip r:embed="rId27"/>
+                    <a:stretch>
+                      <a:fillRect/>
+                    </a:stretch>
+                  </pic:blipFill>
+                  <pic:spPr>
+                    <a:xfrm>
+                      <a:off x="0" y="0"/>
+                      <a:ext cx="2014592" cy="2014592"/>
+                    </a:xfrm>
+                    <a:prstGeom prst="rect">
+                      <a:avLst/>
+                    </a:prstGeom>
+                  </pic:spPr>
+                </pic:pic>
+              </a:graphicData>
+            </a:graphic>
+          </wp:inline>
+        </w:drawing>
+      </w:r>
+    </w:p>
+    <w:p>
+      <w:pPr>
+        <w:jc w:val="center"/>
+      </w:pPr>
+      <w:r>
+        <w:t>Example of Car1 ECU configuration screen.</w:t>
+      </w:r>
+    </w:p>
+    <w:p>
+      <w:pPr>
+        <w:jc w:val="center"/>
+      </w:pPr>
+      <w:r>
+        <w:drawing>
+          <wp:inline distT="0" distB="0" distL="0" distR="0" wp14:anchorId="7224B9B0" wp14:editId="78EF4148">
+            <wp:extent cx="3478500" cy="1595886"/>
+            <wp:effectExtent l="0" t="0" r="8255" b="4445"/>
+            <wp:docPr id="24" name="Picture 24"/>
+            <wp:cNvGraphicFramePr>
+              <a:graphicFrameLocks xmlns:a="http://schemas.openxmlformats.org/drawingml/2006/main" noChangeAspect="1"/>
+            </wp:cNvGraphicFramePr>
+            <a:graphic xmlns:a="http://schemas.openxmlformats.org/drawingml/2006/main">
+              <a:graphicData uri="http://schemas.openxmlformats.org/drawingml/2006/picture">
+                <pic:pic xmlns:pic="http://schemas.openxmlformats.org/drawingml/2006/picture">
+                  <pic:nvPicPr>
+                    <pic:cNvPr id="1" name=""/>
+                    <pic:cNvPicPr/>
+                  </pic:nvPicPr>
+                  <pic:blipFill>
+                    <a:blip r:embed="rId28"/>
+                    <a:stretch>
+                      <a:fillRect/>
+                    </a:stretch>
+                  </pic:blipFill>
+                  <pic:spPr>
+                    <a:xfrm>
+                      <a:off x="0" y="0"/>
+                      <a:ext cx="3490898" cy="1601574"/>
+                    </a:xfrm>
+                    <a:prstGeom prst="rect">
+                      <a:avLst/>
+                    </a:prstGeom>
+                  </pic:spPr>
+                </pic:pic>
+              </a:graphicData>
+            </a:graphic>
+          </wp:inline>
+        </w:drawing>
+      </w:r>
+    </w:p>
+    <w:p>
+      <w:pPr>
+        <w:jc w:val="center"/>
+      </w:pPr>
+      <w:r>
+        <w:t>This is my outline for m</w:t>
+      </w:r>
+      <w:r>
+        <w:t>y Scenario in terms of routing</w:t>
+      </w:r>
+      <w:r>
+        <w:t xml:space="preserve"> network nodes</w:t>
+      </w:r>
+      <w:r>
+        <w:t>. I defined my nodes similar to how I did in my simulation setup configuration. Here we have two routes and four stations. A station being the type of vehicle or RSU that exists on a route. On our routes we have our Car1 and Car2 that simulate cars with Car2x technology built in as well as our RSUs for the wrong turn and the one way street which will act as sensors which will communicate with the cars to decide if they are proceeding the wrong way or not.</w:t>
+      </w:r>
+    </w:p>
+    <w:p>
+      <w:pPr>
+        <w:jc w:val="center"/>
+      </w:pPr>
+    </w:p>
+    <w:p>
+      <w:pPr>
+        <w:jc w:val="center"/>
+      </w:pPr>
+    </w:p>
+    <w:p>
+      <w:pPr>
+        <w:jc w:val="center"/>
+      </w:pPr>
+    </w:p>
+    <w:p>
+      <w:pPr>
+        <w:jc w:val="center"/>
+      </w:pPr>
+    </w:p>
+    <w:p>
+      <w:pPr>
+        <w:jc w:val="center"/>
+      </w:pPr>
+    </w:p>
+    <w:p>
+      <w:pPr>
+        <w:jc w:val="center"/>
+      </w:pPr>
+    </w:p>
+    <w:p>
+      <w:pPr>
+        <w:jc w:val="center"/>
+      </w:pPr>
+    </w:p>
+    <w:p>
+      <w:pPr>
+        <w:pStyle w:val="Subtitle"/>
+        <w:jc w:val="center"/>
+      </w:pPr>
+      <w:r>
+        <w:lastRenderedPageBreak/>
+        <w:t>Car2x Simulation Scenario</w:t>
+      </w:r>
+    </w:p>
+    <w:p>
+      <w:pPr>
+        <w:jc w:val="center"/>
+      </w:pPr>
+    </w:p>
+    <w:p>
+      <w:pPr>
+        <w:jc w:val="center"/>
+      </w:pPr>
+      <w:r>
+        <w:drawing>
+          <wp:inline distT="0" distB="0" distL="0" distR="0" wp14:anchorId="37B2EFAB" wp14:editId="67D8D1CD">
+            <wp:extent cx="4043008" cy="1900115"/>
+            <wp:effectExtent l="0" t="0" r="0" b="5080"/>
+            <wp:docPr id="27" name="Picture 27"/>
+            <wp:cNvGraphicFramePr>
+              <a:graphicFrameLocks xmlns:a="http://schemas.openxmlformats.org/drawingml/2006/main" noChangeAspect="1"/>
+            </wp:cNvGraphicFramePr>
+            <a:graphic xmlns:a="http://schemas.openxmlformats.org/drawingml/2006/main">
+              <a:graphicData uri="http://schemas.openxmlformats.org/drawingml/2006/picture">
+                <pic:pic xmlns:pic="http://schemas.openxmlformats.org/drawingml/2006/picture">
+                  <pic:nvPicPr>
+                    <pic:cNvPr id="1" name=""/>
+                    <pic:cNvPicPr/>
+                  </pic:nvPicPr>
+                  <pic:blipFill>
+                    <a:blip r:embed="rId29"/>
+                    <a:stretch>
+                      <a:fillRect/>
+                    </a:stretch>
+                  </pic:blipFill>
+                  <pic:spPr>
+                    <a:xfrm>
+                      <a:off x="0" y="0"/>
+                      <a:ext cx="4049426" cy="1903131"/>
+                    </a:xfrm>
+                    <a:prstGeom prst="rect">
+                      <a:avLst/>
+                    </a:prstGeom>
+                  </pic:spPr>
+                </pic:pic>
+              </a:graphicData>
+            </a:graphic>
+          </wp:inline>
+        </w:drawing>
+      </w:r>
+    </w:p>
+    <w:p>
+      <w:pPr>
+        <w:jc w:val="center"/>
+      </w:pPr>
+      <w:r>
+        <w:t xml:space="preserve">Above is the outline for the CAPL code associated with the traffic light </w:t>
+      </w:r>
+      <w:proofErr w:type="gramStart"/>
+      <w:r>
+        <w:t>system.</w:t>
+      </w:r>
+      <w:proofErr w:type="gramEnd"/>
+      <w:r>
+        <w:t xml:space="preserve"> Here there is a </w:t>
       </w:r>
       <w:proofErr w:type="spellStart"/>
       <w:proofErr w:type="gramStart"/>
       <w:r>
+        <w:t>lightTimer</w:t>
+      </w:r>
+      <w:proofErr w:type="spellEnd"/>
+      <w:r>
+        <w:t xml:space="preserve"> which</w:t>
+      </w:r>
+      <w:proofErr w:type="gramEnd"/>
+      <w:r>
+        <w:t xml:space="preserve"> is define by a Timer function within </w:t>
+      </w:r>
+      <w:proofErr w:type="spellStart"/>
+      <w:r>
         <w:t>CANoe</w:t>
       </w:r>
       <w:proofErr w:type="spellEnd"/>
       <w:r>
-        <w:t xml:space="preserve"> which</w:t>
+        <w:t xml:space="preserve"> and is the main foundation for making this work. It will set the state of the traffic light colours for ‘x’ seconds base upon my specification. The default values are Yellow = 5 seconds, </w:t>
+      </w:r>
+      <w:proofErr w:type="gramStart"/>
+      <w:r>
+        <w:t>Red  =</w:t>
       </w:r>
       <w:proofErr w:type="gramEnd"/>
       <w:r>
-        <w:t xml:space="preserve"> defines what network node configurations will be required for this simulation. Here we have a Car2X Bus defines this specification as a Car2X project similar to the likes of </w:t>
-      </w:r>
+        <w:t xml:space="preserve"> 20 seconds, Green = 20 seconds.</w:t>
+      </w:r>
+    </w:p>
+    <w:p>
+      <w:pPr>
+        <w:jc w:val="center"/>
+      </w:pPr>
+      <w:r>
+        <w:drawing>
+          <wp:inline distT="0" distB="0" distL="0" distR="0" wp14:anchorId="667ECFA5" wp14:editId="31D21F6E">
+            <wp:extent cx="4439259" cy="1944205"/>
+            <wp:effectExtent l="0" t="0" r="0" b="0"/>
+            <wp:docPr id="29" name="Picture 29"/>
+            <wp:cNvGraphicFramePr>
+              <a:graphicFrameLocks xmlns:a="http://schemas.openxmlformats.org/drawingml/2006/main" noChangeAspect="1"/>
+            </wp:cNvGraphicFramePr>
+            <a:graphic xmlns:a="http://schemas.openxmlformats.org/drawingml/2006/main">
+              <a:graphicData uri="http://schemas.openxmlformats.org/drawingml/2006/picture">
+                <pic:pic xmlns:pic="http://schemas.openxmlformats.org/drawingml/2006/picture">
+                  <pic:nvPicPr>
+                    <pic:cNvPr id="1" name=""/>
+                    <pic:cNvPicPr/>
+                  </pic:nvPicPr>
+                  <pic:blipFill>
+                    <a:blip r:embed="rId30"/>
+                    <a:stretch>
+                      <a:fillRect/>
+                    </a:stretch>
+                  </pic:blipFill>
+                  <pic:spPr>
+                    <a:xfrm>
+                      <a:off x="0" y="0"/>
+                      <a:ext cx="4452120" cy="1949837"/>
+                    </a:xfrm>
+                    <a:prstGeom prst="rect">
+                      <a:avLst/>
+                    </a:prstGeom>
+                  </pic:spPr>
+                </pic:pic>
+              </a:graphicData>
+            </a:graphic>
+          </wp:inline>
+        </w:drawing>
+      </w:r>
+    </w:p>
+    <w:p>
+      <w:pPr>
+        <w:jc w:val="center"/>
+      </w:pPr>
+      <w:r>
+        <w:t xml:space="preserve">This is my event timers for my traffic light system. Firstly we are defining our functions </w:t>
+      </w:r>
+      <w:proofErr w:type="spellStart"/>
       <w:proofErr w:type="gramStart"/>
       <w:r>
-        <w:t>an</w:t>
+        <w:t>trafficLightGreen</w:t>
+      </w:r>
+      <w:proofErr w:type="spellEnd"/>
+      <w:r>
+        <w:t>(</w:t>
       </w:r>
       <w:proofErr w:type="gramEnd"/>
       <w:r>
-        <w:t xml:space="preserve"> JavaFX project in IntelliJ or Mobile Development in Android Studio. Attached to this Bus is four </w:t>
+        <w:t xml:space="preserve">) </w:t>
+      </w:r>
+      <w:proofErr w:type="spellStart"/>
+      <w:r>
+        <w:t>trafficLightYellow</w:t>
+      </w:r>
+      <w:proofErr w:type="spellEnd"/>
+      <w:r>
+        <w:t xml:space="preserve">() and </w:t>
+      </w:r>
+      <w:proofErr w:type="spellStart"/>
+      <w:r>
+        <w:t>trafficLightRed</w:t>
+      </w:r>
+      <w:proofErr w:type="spellEnd"/>
+      <w:r>
+        <w:t>(). These functions set the state of the traffic light bit map. Th</w:t>
+      </w:r>
+      <w:r>
+        <w:t xml:space="preserve">is </w:t>
       </w:r>
       <w:proofErr w:type="gramStart"/>
       <w:r>
-        <w:t xml:space="preserve">ECUs which include Car1, Car2, </w:t>
+        <w:t xml:space="preserve">is </w:t>
+      </w:r>
+      <w:r>
+        <w:t>done</w:t>
+      </w:r>
+      <w:proofErr w:type="gramEnd"/>
+      <w:r>
+        <w:t xml:space="preserve"> by specifying an </w:t>
       </w:r>
       <w:proofErr w:type="spellStart"/>
       <w:r>
-        <w:t>OneWayRSU</w:t>
+        <w:t>int</w:t>
       </w:r>
       <w:proofErr w:type="spellEnd"/>
       <w:r>
-        <w:t xml:space="preserve"> as well as </w:t>
+        <w:t xml:space="preserve"> number. </w:t>
+      </w:r>
+      <w:proofErr w:type="gramStart"/>
+      <w:r>
+        <w:t>0</w:t>
+      </w:r>
+      <w:proofErr w:type="gramEnd"/>
+      <w:r>
+        <w:t xml:space="preserve"> = Green, 1 = Yellow, 2 = Red.</w:t>
+      </w:r>
+      <w:r>
+        <w:t xml:space="preserve"> I then use a timer called </w:t>
       </w:r>
       <w:proofErr w:type="spellStart"/>
-      <w:r>
-        <w:t>WrongTurnRSU</w:t>
+      <w:proofErr w:type="gramStart"/>
+      <w:r>
+        <w:t>lightTimer</w:t>
       </w:r>
       <w:proofErr w:type="spellEnd"/>
+      <w:r>
+        <w:t>(</w:t>
+      </w:r>
       <w:proofErr w:type="gramEnd"/>
       <w:r>
-        <w:t xml:space="preserve"> and all these will hold CAPL code in relation to the rules needed for all these ECUs.</w:t>
+        <w:t xml:space="preserve">) in order to specify different case scenarios in when I want the traffic light to operate. This can be used in conjunction with the scenario to </w:t>
+      </w:r>
+      <w:r>
+        <w:t xml:space="preserve">slow the car </w:t>
+      </w:r>
+      <w:proofErr w:type="gramStart"/>
+      <w:r>
+        <w:t>down and stop when the lights are red</w:t>
+      </w:r>
+      <w:proofErr w:type="gramEnd"/>
+      <w:r>
+        <w:t xml:space="preserve"> and continue when green.</w:t>
+      </w:r>
+    </w:p>
+    <w:p/>
+    <w:p>
+      <w:pPr>
+        <w:jc w:val="center"/>
+      </w:pPr>
+      <w:r>
+        <w:lastRenderedPageBreak/>
+        <w:drawing>
+          <wp:inline distT="0" distB="0" distL="0" distR="0" wp14:anchorId="7B9E63C7" wp14:editId="5C9872D6">
+            <wp:extent cx="4798711" cy="2081958"/>
+            <wp:effectExtent l="0" t="0" r="1905" b="0"/>
+            <wp:docPr id="32" name="Picture 32"/>
+            <wp:cNvGraphicFramePr>
+              <a:graphicFrameLocks xmlns:a="http://schemas.openxmlformats.org/drawingml/2006/main" noChangeAspect="1"/>
+            </wp:cNvGraphicFramePr>
+            <a:graphic xmlns:a="http://schemas.openxmlformats.org/drawingml/2006/main">
+              <a:graphicData uri="http://schemas.openxmlformats.org/drawingml/2006/picture">
+                <pic:pic xmlns:pic="http://schemas.openxmlformats.org/drawingml/2006/picture">
+                  <pic:nvPicPr>
+                    <pic:cNvPr id="1" name=""/>
+                    <pic:cNvPicPr/>
+                  </pic:nvPicPr>
+                  <pic:blipFill>
+                    <a:blip r:embed="rId31"/>
+                    <a:stretch>
+                      <a:fillRect/>
+                    </a:stretch>
+                  </pic:blipFill>
+                  <pic:spPr>
+                    <a:xfrm>
+                      <a:off x="0" y="0"/>
+                      <a:ext cx="4809860" cy="2086795"/>
+                    </a:xfrm>
+                    <a:prstGeom prst="rect">
+                      <a:avLst/>
+                    </a:prstGeom>
+                  </pic:spPr>
+                </pic:pic>
+              </a:graphicData>
+            </a:graphic>
+          </wp:inline>
+        </w:drawing>
+      </w:r>
+    </w:p>
+    <w:p>
+      <w:pPr>
+        <w:jc w:val="center"/>
+      </w:pPr>
+      <w:r>
+        <w:t xml:space="preserve">Above is my configuration screen and system variables for the Traffic light. System Variables allow you to communicate between CAPL and the Panel in order to change the different states of the bitmaps. For the traffic </w:t>
+      </w:r>
+      <w:proofErr w:type="gramStart"/>
+      <w:r>
+        <w:t>light</w:t>
+      </w:r>
+      <w:proofErr w:type="gramEnd"/>
+      <w:r>
+        <w:t xml:space="preserve"> we only needed on System Variable as of the time of writing which was just to change the state of the light. Here we define it as: Name – </w:t>
+      </w:r>
+      <w:proofErr w:type="spellStart"/>
+      <w:r>
+        <w:t>TrafficLightState</w:t>
+      </w:r>
+      <w:proofErr w:type="spellEnd"/>
+      <w:r>
+        <w:t xml:space="preserve">, </w:t>
+      </w:r>
+      <w:proofErr w:type="spellStart"/>
+      <w:r>
+        <w:t>DataType</w:t>
+      </w:r>
+      <w:proofErr w:type="spellEnd"/>
+      <w:r>
+        <w:t xml:space="preserve"> – 32 Bit Integer, Initial Value – 0 (which is a green light), Min Value – 0, Max Value – 4 (this allows for a neutral state where all lights are off).</w:t>
+      </w:r>
+    </w:p>
+    <w:p>
+      <w:pPr>
+        <w:jc w:val="center"/>
+      </w:pPr>
+      <w:r>
+        <w:drawing>
+          <wp:inline distT="0" distB="0" distL="0" distR="0" wp14:anchorId="3B23FCB2" wp14:editId="5C504CDE">
+            <wp:extent cx="4753369" cy="2065972"/>
+            <wp:effectExtent l="0" t="0" r="0" b="0"/>
+            <wp:docPr id="31" name="Picture 31"/>
+            <wp:cNvGraphicFramePr>
+              <a:graphicFrameLocks xmlns:a="http://schemas.openxmlformats.org/drawingml/2006/main" noChangeAspect="1"/>
+            </wp:cNvGraphicFramePr>
+            <a:graphic xmlns:a="http://schemas.openxmlformats.org/drawingml/2006/main">
+              <a:graphicData uri="http://schemas.openxmlformats.org/drawingml/2006/picture">
+                <pic:pic xmlns:pic="http://schemas.openxmlformats.org/drawingml/2006/picture">
+                  <pic:nvPicPr>
+                    <pic:cNvPr id="1" name=""/>
+                    <pic:cNvPicPr/>
+                  </pic:nvPicPr>
+                  <pic:blipFill>
+                    <a:blip r:embed="rId32"/>
+                    <a:stretch>
+                      <a:fillRect/>
+                    </a:stretch>
+                  </pic:blipFill>
+                  <pic:spPr>
+                    <a:xfrm>
+                      <a:off x="0" y="0"/>
+                      <a:ext cx="4763920" cy="2070558"/>
+                    </a:xfrm>
+                    <a:prstGeom prst="rect">
+                      <a:avLst/>
+                    </a:prstGeom>
+                  </pic:spPr>
+                </pic:pic>
+              </a:graphicData>
+            </a:graphic>
+          </wp:inline>
+        </w:drawing>
+      </w:r>
+    </w:p>
+    <w:p>
+      <w:pPr>
+        <w:jc w:val="center"/>
+      </w:pPr>
+      <w:r>
+        <w:t xml:space="preserve">This is how we map the System Variables to the Panel, above is the configuration of a bit map where we import a Switch / Indicator from the toolbox and change the picture from just a singular LED to our Traffic Light Bitmap. We then make sure we set it to only be a display LED and not a button </w:t>
+      </w:r>
+      <w:proofErr w:type="gramStart"/>
+      <w:r>
+        <w:t>combination</w:t>
+      </w:r>
+      <w:proofErr w:type="gramEnd"/>
+      <w:r>
+        <w:t xml:space="preserve"> as we just want </w:t>
+      </w:r>
+      <w:r>
+        <w:t>colour changing. Again we set our State Count to 4 to allow for our neutral state and set our switch values to 0;1;2;3 to align with the System Variable configuration so communication between the System Variables and the Panel.</w:t>
+      </w:r>
+    </w:p>
+    <w:p>
+      <w:pPr>
+        <w:jc w:val="center"/>
+      </w:pPr>
+      <w:r>
+        <w:lastRenderedPageBreak/>
+        <w:drawing>
+          <wp:inline distT="0" distB="0" distL="0" distR="0" wp14:anchorId="026BE9DD" wp14:editId="7B776901">
+            <wp:extent cx="5731510" cy="2218055"/>
+            <wp:effectExtent l="0" t="0" r="2540" b="0"/>
+            <wp:docPr id="33" name="Picture 33"/>
+            <wp:cNvGraphicFramePr>
+              <a:graphicFrameLocks xmlns:a="http://schemas.openxmlformats.org/drawingml/2006/main" noChangeAspect="1"/>
+            </wp:cNvGraphicFramePr>
+            <a:graphic xmlns:a="http://schemas.openxmlformats.org/drawingml/2006/main">
+              <a:graphicData uri="http://schemas.openxmlformats.org/drawingml/2006/picture">
+                <pic:pic xmlns:pic="http://schemas.openxmlformats.org/drawingml/2006/picture">
+                  <pic:nvPicPr>
+                    <pic:cNvPr id="1" name=""/>
+                    <pic:cNvPicPr/>
+                  </pic:nvPicPr>
+                  <pic:blipFill>
+                    <a:blip r:embed="rId33"/>
+                    <a:stretch>
+                      <a:fillRect/>
+                    </a:stretch>
+                  </pic:blipFill>
+                  <pic:spPr>
+                    <a:xfrm>
+                      <a:off x="0" y="0"/>
+                      <a:ext cx="5731510" cy="2218055"/>
+                    </a:xfrm>
+                    <a:prstGeom prst="rect">
+                      <a:avLst/>
+                    </a:prstGeom>
+                  </pic:spPr>
+                </pic:pic>
+              </a:graphicData>
+            </a:graphic>
+          </wp:inline>
+        </w:drawing>
+      </w:r>
+    </w:p>
+    <w:p>
+      <w:pPr>
+        <w:jc w:val="center"/>
+      </w:pPr>
+      <w:r>
+        <w:t xml:space="preserve">Above is the overview of the simulation. Here we see our colour coded Car nodes as well as our RSUs that act as our sensors for the Car2x communication services. In this </w:t>
+      </w:r>
+      <w:proofErr w:type="gramStart"/>
+      <w:r>
+        <w:t>snippet</w:t>
+      </w:r>
+      <w:proofErr w:type="gramEnd"/>
+      <w:r>
+        <w:t xml:space="preserve"> we can see the blue dots that show the trail of where the car has been. </w:t>
+      </w:r>
+      <w:r>
+        <w:t xml:space="preserve">The software at times can be a bit buggy and display different nodes as the incorrect station type but when done in code it seems to pick it up correctly as long as it </w:t>
+      </w:r>
+      <w:proofErr w:type="gramStart"/>
+      <w:r>
+        <w:t>is configured</w:t>
+      </w:r>
+      <w:proofErr w:type="gramEnd"/>
+      <w:r>
+        <w:t xml:space="preserve"> in the Network Explorer. Screenshot below.</w:t>
+      </w:r>
+      <w:r>
+        <w:t xml:space="preserve"> </w:t>
+      </w:r>
+      <w:r>
+        <w:t xml:space="preserve">Alongside of the mapping we can see out bitmap of the traffic light where the state value is our initial value of </w:t>
+      </w:r>
+      <w:proofErr w:type="gramStart"/>
+      <w:r>
+        <w:t>0</w:t>
+      </w:r>
+      <w:proofErr w:type="gramEnd"/>
+      <w:r>
+        <w:t xml:space="preserve"> (Green). More about the creation of this bitmap in the Interfaces section.</w:t>
+      </w:r>
+    </w:p>
+    <w:p>
+      <w:pPr>
+        <w:jc w:val="center"/>
+      </w:pPr>
+      <w:r>
+        <w:drawing>
+          <wp:inline distT="0" distB="0" distL="0" distR="0" wp14:anchorId="4576A8D1" wp14:editId="392996E2">
+            <wp:extent cx="3985837" cy="2373132"/>
+            <wp:effectExtent l="0" t="0" r="0" b="8255"/>
+            <wp:docPr id="34" name="Picture 34"/>
+            <wp:cNvGraphicFramePr>
+              <a:graphicFrameLocks xmlns:a="http://schemas.openxmlformats.org/drawingml/2006/main" noChangeAspect="1"/>
+            </wp:cNvGraphicFramePr>
+            <a:graphic xmlns:a="http://schemas.openxmlformats.org/drawingml/2006/main">
+              <a:graphicData uri="http://schemas.openxmlformats.org/drawingml/2006/picture">
+                <pic:pic xmlns:pic="http://schemas.openxmlformats.org/drawingml/2006/picture">
+                  <pic:nvPicPr>
+                    <pic:cNvPr id="1" name=""/>
+                    <pic:cNvPicPr/>
+                  </pic:nvPicPr>
+                  <pic:blipFill>
+                    <a:blip r:embed="rId34"/>
+                    <a:stretch>
+                      <a:fillRect/>
+                    </a:stretch>
+                  </pic:blipFill>
+                  <pic:spPr>
+                    <a:xfrm>
+                      <a:off x="0" y="0"/>
+                      <a:ext cx="3992689" cy="2377212"/>
+                    </a:xfrm>
+                    <a:prstGeom prst="rect">
+                      <a:avLst/>
+                    </a:prstGeom>
+                  </pic:spPr>
+                </pic:pic>
+              </a:graphicData>
+            </a:graphic>
+          </wp:inline>
+        </w:drawing>
+      </w:r>
+    </w:p>
+    <w:p>
+      <w:pPr>
+        <w:jc w:val="center"/>
+        <w:rPr>
+          <w:i/>
+        </w:rPr>
+      </w:pPr>
+      <w:r>
+        <w:rPr>
+          <w:i/>
+        </w:rPr>
+        <w:t>Network Explorer showing attributes for ‘Car1’</w:t>
+      </w:r>
+    </w:p>
+    <w:p/>
+    <w:p>
+      <w:pPr>
+        <w:pStyle w:val="Heading1"/>
+        <w:jc w:val="center"/>
+        <w:rPr>
+          <w:color w:val="auto"/>
+        </w:rPr>
+      </w:pPr>
+      <w:r>
+        <w:rPr>
+          <w:color w:val="auto"/>
+        </w:rPr>
+        <w:t>Subsystem 1 Design</w:t>
+      </w:r>
+    </w:p>
+    <w:p>
+      <w:pPr>
+        <w:jc w:val="center"/>
+        <w:rPr>
+          <w:sz w:val="40"/>
+          <w:szCs w:val="40"/>
+        </w:rPr>
+      </w:pPr>
+    </w:p>
+    <w:p>
+      <w:pPr>
+        <w:pStyle w:val="Heading1"/>
+        <w:jc w:val="center"/>
+        <w:rPr>
+          <w:color w:val="auto"/>
+        </w:rPr>
+      </w:pPr>
+      <w:r>
+        <w:rPr>
+          <w:color w:val="auto"/>
+        </w:rPr>
+        <w:t>Interface 1 design</w:t>
+      </w:r>
+    </w:p>
+    <w:p>
+      <w:pPr>
+        <w:jc w:val="center"/>
+        <w:rPr>
+          <w:sz w:val="40"/>
+          <w:szCs w:val="40"/>
+        </w:rPr>
+      </w:pPr>
+    </w:p>
+    <w:p>
+      <w:pPr>
+        <w:pStyle w:val="Heading1"/>
+        <w:jc w:val="center"/>
+        <w:rPr>
+          <w:color w:val="auto"/>
+        </w:rPr>
+      </w:pPr>
+      <w:r>
+        <w:rPr>
+          <w:color w:val="auto"/>
+        </w:rPr>
+        <w:lastRenderedPageBreak/>
+        <w:t>Sub System 2 Design</w:t>
+      </w:r>
+    </w:p>
+    <w:p>
+      <w:pPr>
+        <w:jc w:val="center"/>
+        <w:rPr>
+          <w:sz w:val="40"/>
+          <w:szCs w:val="40"/>
+        </w:rPr>
+      </w:pPr>
+    </w:p>
+    <w:p>
+      <w:pPr>
+        <w:pStyle w:val="Heading1"/>
+        <w:jc w:val="center"/>
+        <w:rPr>
+          <w:color w:val="auto"/>
+        </w:rPr>
+      </w:pPr>
+      <w:r>
+        <w:rPr>
+          <w:color w:val="auto"/>
+        </w:rPr>
+        <w:t>Interface 2 Design</w:t>
+      </w:r>
+    </w:p>
+    <w:p>
+      <w:pPr>
+        <w:rPr>
+          <w:sz w:val="40"/>
+          <w:szCs w:val="40"/>
+        </w:rPr>
+      </w:pPr>
+    </w:p>
+    <w:p>
+      <w:pPr>
+        <w:pStyle w:val="Heading1"/>
+        <w:jc w:val="center"/>
+        <w:rPr>
+          <w:color w:val="auto"/>
+        </w:rPr>
+      </w:pPr>
+      <w:r>
+        <w:rPr>
+          <w:color w:val="auto"/>
+        </w:rPr>
+        <w:t>Data Design</w:t>
+      </w:r>
+    </w:p>
+    <w:p>
+      <w:pPr>
+        <w:jc w:val="center"/>
+        <w:rPr>
+          <w:sz w:val="40"/>
+          <w:szCs w:val="40"/>
+        </w:rPr>
+      </w:pPr>
+    </w:p>
+    <w:p>
+      <w:pPr>
+        <w:pStyle w:val="Heading1"/>
+        <w:jc w:val="center"/>
+        <w:rPr>
+          <w:color w:val="auto"/>
+        </w:rPr>
+      </w:pPr>
+      <w:r>
+        <w:rPr>
+          <w:color w:val="auto"/>
+        </w:rPr>
+        <w:t>Test Cases</w:t>
+      </w:r>
+    </w:p>
+    <w:p/>
+    <w:p>
+      <w:pPr>
+        <w:pStyle w:val="Heading1"/>
+        <w:jc w:val="center"/>
+        <w:rPr>
+          <w:color w:val="auto"/>
+        </w:rPr>
+      </w:pPr>
+      <w:r>
+        <w:rPr>
+          <w:color w:val="auto"/>
+        </w:rPr>
+        <w:t xml:space="preserve">Issues </w:t>
+      </w:r>
+      <w:r>
+        <w:rPr>
+          <w:color w:val="auto"/>
+        </w:rPr>
+        <w:t>during</w:t>
+      </w:r>
+      <w:r>
+        <w:rPr>
+          <w:color w:val="auto"/>
+        </w:rPr>
+        <w:t xml:space="preserve"> Development</w:t>
+      </w:r>
+    </w:p>
+    <w:p>
+      <w:pPr>
+        <w:jc w:val="center"/>
+        <w:rPr>
+          <w:sz w:val="40"/>
+          <w:szCs w:val="40"/>
+        </w:rPr>
+      </w:pPr>
+    </w:p>
+    <w:p>
+      <w:pPr>
+        <w:pStyle w:val="Heading1"/>
+        <w:jc w:val="center"/>
+        <w:rPr>
+          <w:color w:val="auto"/>
+        </w:rPr>
+      </w:pPr>
+      <w:r>
+        <w:rPr>
+          <w:color w:val="auto"/>
+        </w:rPr>
+        <w:t>System Packaging</w:t>
+      </w:r>
+    </w:p>
+    <w:p/>
+    <w:p>
+      <w:pPr>
+        <w:pStyle w:val="Heading1"/>
+        <w:jc w:val="center"/>
+        <w:rPr>
+          <w:color w:val="auto"/>
+        </w:rPr>
+      </w:pPr>
+      <w:r>
+        <w:rPr>
+          <w:color w:val="auto"/>
+        </w:rPr>
+        <w:t>Conclusion</w:t>
       </w:r>
       <w:bookmarkStart w:id="0" w:name="_GoBack"/>
       <w:bookmarkEnd w:id="0"/>
-    </w:p>
-    <w:p/>
-    <w:p>
-      <w:pPr>
-        <w:pStyle w:val="Heading1"/>
-        <w:jc w:val="center"/>
-        <w:rPr>
-          <w:color w:val="auto"/>
-        </w:rPr>
-      </w:pPr>
-      <w:r>
-        <w:rPr>
-          <w:color w:val="auto"/>
-        </w:rPr>
-        <w:t>Subsystem 1 Design</w:t>
-      </w:r>
-    </w:p>
-    <w:p>
-      <w:pPr>
-        <w:jc w:val="center"/>
-        <w:rPr>
-          <w:sz w:val="40"/>
-          <w:szCs w:val="40"/>
-        </w:rPr>
-      </w:pPr>
-    </w:p>
-    <w:p>
-      <w:pPr>
-        <w:pStyle w:val="Heading1"/>
-        <w:jc w:val="center"/>
-        <w:rPr>
-          <w:color w:val="auto"/>
-        </w:rPr>
-      </w:pPr>
-      <w:r>
-        <w:rPr>
-          <w:color w:val="auto"/>
-        </w:rPr>
-        <w:t>Interface 1 design</w:t>
-      </w:r>
-    </w:p>
-    <w:p>
-      <w:pPr>
-        <w:jc w:val="center"/>
-        <w:rPr>
-          <w:sz w:val="40"/>
-          <w:szCs w:val="40"/>
-        </w:rPr>
-      </w:pPr>
-    </w:p>
-    <w:p>
-      <w:pPr>
-        <w:pStyle w:val="Heading1"/>
-        <w:jc w:val="center"/>
-        <w:rPr>
-          <w:color w:val="auto"/>
-        </w:rPr>
-      </w:pPr>
-      <w:r>
-        <w:rPr>
-          <w:color w:val="auto"/>
-        </w:rPr>
-        <w:t>Sub System 2 Design</w:t>
-      </w:r>
-    </w:p>
-    <w:p>
-      <w:pPr>
-        <w:jc w:val="center"/>
-        <w:rPr>
-          <w:sz w:val="40"/>
-          <w:szCs w:val="40"/>
-        </w:rPr>
-      </w:pPr>
-    </w:p>
-    <w:p>
-      <w:pPr>
-        <w:pStyle w:val="Heading1"/>
-        <w:jc w:val="center"/>
-        <w:rPr>
-          <w:color w:val="auto"/>
-        </w:rPr>
-      </w:pPr>
-      <w:r>
-        <w:rPr>
-          <w:color w:val="auto"/>
-        </w:rPr>
-        <w:t>Interface 2 Design</w:t>
-      </w:r>
-    </w:p>
-    <w:p>
-      <w:pPr>
-        <w:jc w:val="center"/>
-        <w:rPr>
-          <w:sz w:val="40"/>
-          <w:szCs w:val="40"/>
-        </w:rPr>
-      </w:pPr>
-    </w:p>
-    <w:p>
-      <w:pPr>
-        <w:jc w:val="center"/>
-        <w:rPr>
-          <w:sz w:val="40"/>
-          <w:szCs w:val="40"/>
-        </w:rPr>
-      </w:pPr>
-    </w:p>
-    <w:p>
-      <w:pPr>
-        <w:pStyle w:val="Heading1"/>
-        <w:jc w:val="center"/>
-        <w:rPr>
-          <w:color w:val="auto"/>
-        </w:rPr>
-      </w:pPr>
-      <w:r>
-        <w:rPr>
-          <w:color w:val="auto"/>
-        </w:rPr>
-        <w:t>Data Design</w:t>
-      </w:r>
-    </w:p>
-    <w:p>
-      <w:pPr>
-        <w:jc w:val="center"/>
-        <w:rPr>
-          <w:sz w:val="40"/>
-          <w:szCs w:val="40"/>
-        </w:rPr>
-      </w:pPr>
-    </w:p>
-    <w:p>
-      <w:pPr>
-        <w:pStyle w:val="Heading1"/>
-        <w:jc w:val="center"/>
-        <w:rPr>
-          <w:color w:val="auto"/>
-        </w:rPr>
-      </w:pPr>
-      <w:r>
-        <w:rPr>
-          <w:color w:val="auto"/>
-        </w:rPr>
-        <w:t>Test Cases</w:t>
-      </w:r>
-    </w:p>
-    <w:p>
-      <w:pPr>
-        <w:jc w:val="center"/>
-        <w:rPr>
-          <w:sz w:val="40"/>
-          <w:szCs w:val="40"/>
-        </w:rPr>
-      </w:pPr>
-    </w:p>
-    <w:p>
-      <w:pPr>
-        <w:pStyle w:val="Heading1"/>
-        <w:jc w:val="center"/>
-        <w:rPr>
-          <w:color w:val="auto"/>
-        </w:rPr>
-      </w:pPr>
-      <w:r>
-        <w:rPr>
-          <w:color w:val="auto"/>
-        </w:rPr>
-        <w:t>System Packaging</w:t>
-      </w:r>
     </w:p>
     <w:p/>
     <w:p/>
@@ -5432,7 +6067,6 @@
         <w:jc w:val="center"/>
       </w:pPr>
       <w:r>
-        <w:lastRenderedPageBreak/>
         <w:t xml:space="preserve">Mobileye (no date) </w:t>
       </w:r>
       <w:r>
@@ -8147,7 +8781,7 @@
 </file>
 
 <file path=customXml/itemProps1.xml><?xml version="1.0" encoding="utf-8"?>
-<ds:datastoreItem xmlns:ds="http://schemas.openxmlformats.org/officeDocument/2006/customXml" ds:itemID="{063C2FB5-1F5E-4ED9-8C9C-AC2D321F1B28}">
+<ds:datastoreItem xmlns:ds="http://schemas.openxmlformats.org/officeDocument/2006/customXml" ds:itemID="{A91194A6-FCF3-4003-813A-DBB4075D21E6}">
   <ds:schemaRefs>
     <ds:schemaRef ds:uri="http://schemas.openxmlformats.org/officeDocument/2006/bibliography"/>
   </ds:schemaRefs>

</xml_diff>